<commit_message>
added some more methods and changed diagram
</commit_message>
<xml_diff>
--- a/UMLmethoddescriptions.docx
+++ b/UMLmethoddescriptions.docx
@@ -8,59 +8,199 @@
       </w:r>
     </w:p>
     <w:p>
+      <w:pPr>
+        <w:spacing w:line="240" w:lineRule="auto"/>
+      </w:pPr>
       <w:r>
         <w:tab/>
         <w:t>getCredit: Gets the credit amount given in the creditAmount variable</w:t>
       </w:r>
     </w:p>
     <w:p>
-      <w:r>
-        <w:tab/>
-        <w:t>changeCredit: takes two parameters, a bool (true for adding on to, false for taking away) and the amount to change creditAmount to</w:t>
-      </w:r>
-    </w:p>
-    <w:p>
-      <w:r>
-        <w:tab/>
-        <w:t>getUserName: returns username</w:t>
-      </w:r>
-    </w:p>
-    <w:p>
-      <w:r>
-        <w:tab/>
-        <w:t>getType: returns userType</w:t>
-      </w:r>
-    </w:p>
-    <w:p>
-      <w:r>
-        <w:tab/>
-        <w:t>getLoginState: returns loginState</w:t>
-      </w:r>
-    </w:p>
-    <w:p>
-      <w:r>
-        <w:tab/>
-        <w:t>changeLoginState: changes the state appropriately on login/logout</w:t>
-      </w:r>
-    </w:p>
-    <w:p>
-      <w:r>
-        <w:tab/>
-        <w:t xml:space="preserve">writeToDTF: writes to the daily transaction file using the dtfLog which is updated appropriately </w:t>
-      </w:r>
-    </w:p>
-    <w:p>
-      <w:r>
-        <w:tab/>
-        <w:t>giveRefund: given a user name and credit amount, that amount is taken out of the current users creditAmount and added to the others</w:t>
-      </w:r>
-    </w:p>
-    <w:p>
-      <w:r>
-        <w:tab/>
+      <w:pPr>
+        <w:spacing w:line="240" w:lineRule="auto"/>
+        <w:ind w:left="720"/>
+      </w:pPr>
+      <w:r>
+        <w:t xml:space="preserve">changeCredit: takes two parameters, a bool (true for adding on to, false for taking away) and the amount to </w:t>
+      </w:r>
+      <w:r>
+        <w:t xml:space="preserve">add/subtract from creditAmount </w:t>
       </w:r>
       <w:bookmarkStart w:id="0" w:name="_GoBack"/>
       <w:bookmarkEnd w:id="0"/>
+    </w:p>
+    <w:p>
+      <w:pPr>
+        <w:spacing w:line="240" w:lineRule="auto"/>
+      </w:pPr>
+      <w:r>
+        <w:tab/>
+        <w:t>getUserName: returns username</w:t>
+      </w:r>
+    </w:p>
+    <w:p>
+      <w:pPr>
+        <w:spacing w:line="240" w:lineRule="auto"/>
+      </w:pPr>
+      <w:r>
+        <w:tab/>
+        <w:t>getType: returns userType</w:t>
+      </w:r>
+    </w:p>
+    <w:p>
+      <w:pPr>
+        <w:spacing w:line="240" w:lineRule="auto"/>
+      </w:pPr>
+      <w:r>
+        <w:tab/>
+        <w:t>getLoginState: returns loginState</w:t>
+      </w:r>
+    </w:p>
+    <w:p>
+      <w:pPr>
+        <w:spacing w:line="240" w:lineRule="auto"/>
+      </w:pPr>
+      <w:r>
+        <w:tab/>
+        <w:t>changeLoginState: changes the state appropriately on login/logout</w:t>
+      </w:r>
+    </w:p>
+    <w:p>
+      <w:pPr>
+        <w:spacing w:line="240" w:lineRule="auto"/>
+        <w:ind w:left="720"/>
+      </w:pPr>
+      <w:r>
+        <w:t xml:space="preserve">writeToDTF: writes to the daily transaction file using the dtfLog which is updated </w:t>
+      </w:r>
+      <w:r>
+        <w:t xml:space="preserve"> </w:t>
+      </w:r>
+      <w:r>
+        <w:t xml:space="preserve">appropriately </w:t>
+      </w:r>
+    </w:p>
+    <w:p>
+      <w:pPr>
+        <w:spacing w:line="240" w:lineRule="auto"/>
+        <w:ind w:left="720"/>
+      </w:pPr>
+      <w:r>
+        <w:t>giveRefund: given a user name and credit amount, that amount is taken out of the current users creditAmount and added to the others</w:t>
+      </w:r>
+    </w:p>
+    <w:p>
+      <w:pPr>
+        <w:spacing w:line="240" w:lineRule="auto"/>
+        <w:ind w:left="720"/>
+      </w:pPr>
+      <w:r>
+        <w:t>buyTicket: given a number and an event name, the number is subtracted from the total number of tickets of the event</w:t>
+      </w:r>
+    </w:p>
+    <w:p>
+      <w:pPr>
+        <w:spacing w:line="240" w:lineRule="auto"/>
+      </w:pPr>
+      <w:r>
+        <w:tab/>
+        <w:t>getCreatedEvents: returns eventsCreated</w:t>
+      </w:r>
+    </w:p>
+    <w:p>
+      <w:pPr>
+        <w:spacing w:line="240" w:lineRule="auto"/>
+        <w:ind w:left="720"/>
+      </w:pPr>
+      <w:r>
+        <w:t>handleEvent: returns an eventHandler to deal with any events created or to be created</w:t>
+      </w:r>
+    </w:p>
+    <w:p>
+      <w:pPr>
+        <w:spacing w:line="240" w:lineRule="auto"/>
+      </w:pPr>
+      <w:r>
+        <w:tab/>
+        <w:t>handleUser: returns a userHandle</w:t>
+      </w:r>
+      <w:r>
+        <w:t>r for admins to deal with users</w:t>
+      </w:r>
+    </w:p>
+    <w:p>
+      <w:pPr>
+        <w:spacing w:line="240" w:lineRule="auto"/>
+      </w:pPr>
+    </w:p>
+    <w:p>
+      <w:pPr>
+        <w:spacing w:line="240" w:lineRule="auto"/>
+      </w:pPr>
+      <w:r>
+        <w:t>Events: Holds all the information about events</w:t>
+      </w:r>
+    </w:p>
+    <w:p>
+      <w:pPr>
+        <w:spacing w:line="240" w:lineRule="auto"/>
+      </w:pPr>
+      <w:r>
+        <w:tab/>
+        <w:t>getTicNum: returns ticketNumber</w:t>
+      </w:r>
+    </w:p>
+    <w:p>
+      <w:pPr>
+        <w:spacing w:line="240" w:lineRule="auto"/>
+      </w:pPr>
+      <w:r>
+        <w:tab/>
+        <w:t>getTicPrice: returns ticketPrice</w:t>
+      </w:r>
+    </w:p>
+    <w:p>
+      <w:pPr>
+        <w:spacing w:line="240" w:lineRule="auto"/>
+      </w:pPr>
+      <w:r>
+        <w:tab/>
+        <w:t>getEventName: returns eventName</w:t>
+      </w:r>
+    </w:p>
+    <w:p>
+      <w:pPr>
+        <w:spacing w:line="240" w:lineRule="auto"/>
+      </w:pPr>
+      <w:r>
+        <w:tab/>
+        <w:t>getEventCreator: returns eventCreator</w:t>
+      </w:r>
+    </w:p>
+    <w:p>
+      <w:pPr>
+        <w:spacing w:line="240" w:lineRule="auto"/>
+      </w:pPr>
+      <w:r>
+        <w:tab/>
+        <w:t xml:space="preserve">changeTicNum: </w:t>
+      </w:r>
+      <w:r>
+        <w:t>takes two parameters, a bool (true for adding on to, false for taking away) and the amount to</w:t>
+      </w:r>
+      <w:r>
+        <w:t xml:space="preserve"> add/subtract </w:t>
+      </w:r>
+      <w:r>
+        <w:t xml:space="preserve">change </w:t>
+      </w:r>
+      <w:r>
+        <w:t>ticket</w:t>
+      </w:r>
+      <w:r>
+        <w:t xml:space="preserve"> to</w:t>
+      </w:r>
     </w:p>
     <w:sectPr>
       <w:pgSz w:w="12240" w:h="15840"/>

</xml_diff>